<commit_message>
add the Display to the Model
</commit_message>
<xml_diff>
--- a/InteriorDesign/InteriorDesign.Doc/网站文档.docx
+++ b/InteriorDesign/InteriorDesign.Doc/网站文档.docx
@@ -1334,39 +1334,43 @@
     <w:p>
       <w:pPr>
         <w:rPr>
+          <w:rFonts w:ascii="Times New Roman" w:hAnsi="Times New Roman" w:cs="Times New Roman"/>
+          <w:sz w:val="24"/>
+          <w:szCs w:val="24"/>
+        </w:rPr>
+      </w:pPr>
+      <w:r>
+        <w:rPr>
           <w:rFonts w:ascii="Times New Roman" w:hAnsi="Times New Roman" w:cs="Times New Roman" w:hint="eastAsia"/>
           <w:sz w:val="24"/>
           <w:szCs w:val="24"/>
         </w:rPr>
-      </w:pPr>
-      <w:r>
-        <w:rPr>
-          <w:rFonts w:ascii="Times New Roman" w:hAnsi="Times New Roman" w:cs="Times New Roman" w:hint="eastAsia"/>
-          <w:sz w:val="24"/>
-          <w:szCs w:val="24"/>
-        </w:rPr>
         <w:t>参照网站：</w:t>
-      </w:r>
-    </w:p>
-    <w:p>
-      <w:pPr>
-        <w:rPr>
-          <w:rFonts w:ascii="Times New Roman" w:hAnsi="Times New Roman" w:cs="Times New Roman" w:hint="eastAsia"/>
-          <w:sz w:val="24"/>
-          <w:szCs w:val="24"/>
-        </w:rPr>
-      </w:pPr>
-      <w:r>
-        <w:rPr>
-          <w:rFonts w:ascii="Times New Roman" w:hAnsi="Times New Roman" w:cs="Times New Roman"/>
-          <w:sz w:val="24"/>
-          <w:szCs w:val="24"/>
-        </w:rPr>
-        <w:t>http://www.xingjiesj.com/</w:t>
       </w:r>
       <w:bookmarkStart w:id="0" w:name="_GoBack"/>
       <w:bookmarkEnd w:id="0"/>
     </w:p>
+    <w:p>
+      <w:pPr>
+        <w:rPr>
+          <w:rFonts w:ascii="Times New Roman" w:hAnsi="Times New Roman" w:cs="Times New Roman"/>
+          <w:sz w:val="24"/>
+          <w:szCs w:val="24"/>
+        </w:rPr>
+      </w:pPr>
+      <w:bookmarkStart w:id="1" w:name="OLE_LINK1"/>
+      <w:bookmarkStart w:id="2" w:name="OLE_LINK2"/>
+      <w:r>
+        <w:rPr>
+          <w:rFonts w:ascii="Times New Roman" w:hAnsi="Times New Roman" w:cs="Times New Roman"/>
+          <w:sz w:val="24"/>
+          <w:szCs w:val="24"/>
+        </w:rPr>
+        <w:t>http://www.xingjiesj.com/</w:t>
+      </w:r>
+    </w:p>
+    <w:bookmarkEnd w:id="1"/>
+    <w:bookmarkEnd w:id="2"/>
     <w:p>
       <w:pPr>
         <w:rPr>

</xml_diff>